<commit_message>
Updates with TFS items
git-tfs-id: [http://szvptemfou01:8080/tfs/DefaultCollection]$/FW SVI FF Releases/Release2/Docs;C51142
</commit_message>
<xml_diff>
--- a/Docs/Reviews/Advanced parameter.docx
+++ b/Docs/Reviews/Advanced parameter.docx
@@ -47,8 +47,13 @@
       </w:r>
     </w:p>
     <w:p>
+      <w:proofErr w:type="gramStart"/>
       <w:r>
-        <w:t>NO LONGER APPLICABLE. A complete rewrite followed.</w:t>
+        <w:t>NO LONGER APPLICABLE.</w:t>
+      </w:r>
+      <w:proofErr w:type="gramEnd"/>
+      <w:r>
+        <w:t xml:space="preserve"> A complete rewrite followed.</w:t>
       </w:r>
     </w:p>
     <w:p/>
@@ -112,11 +117,37 @@
           </w:tcPr>
           <w:p>
             <w:r>
-              <w:t>FD-SW/target/appl/fdev/</w:t>
-            </w:r>
-            <w:r>
-              <w:t>src/app_ptb.c</w:t>
-            </w:r>
+              <w:t>FD-SW/target/</w:t>
+            </w:r>
+            <w:proofErr w:type="spellStart"/>
+            <w:r>
+              <w:t>appl</w:t>
+            </w:r>
+            <w:proofErr w:type="spellEnd"/>
+            <w:r>
+              <w:t>/</w:t>
+            </w:r>
+            <w:proofErr w:type="spellStart"/>
+            <w:r>
+              <w:t>fdev</w:t>
+            </w:r>
+            <w:proofErr w:type="spellEnd"/>
+            <w:r>
+              <w:t>/</w:t>
+            </w:r>
+            <w:proofErr w:type="spellStart"/>
+            <w:r>
+              <w:t>src</w:t>
+            </w:r>
+            <w:proofErr w:type="spellEnd"/>
+            <w:r>
+              <w:t>/</w:t>
+            </w:r>
+            <w:proofErr w:type="spellStart"/>
+            <w:r>
+              <w:t>app_ptb.c</w:t>
+            </w:r>
+            <w:proofErr w:type="spellEnd"/>
           </w:p>
         </w:tc>
         <w:tc>
@@ -159,9 +190,11 @@
             <w:tcW w:w="4854" w:type="dxa"/>
           </w:tcPr>
           <w:p>
+            <w:proofErr w:type="spellStart"/>
             <w:r>
               <w:t>Read_handler_PTB</w:t>
             </w:r>
+            <w:proofErr w:type="spellEnd"/>
           </w:p>
         </w:tc>
         <w:tc>
@@ -221,7 +254,11 @@
           <w:tcPr>
             <w:tcW w:w="1140" w:type="dxa"/>
           </w:tcPr>
-          <w:p/>
+          <w:p>
+            <w:r>
+              <w:t>24455</w:t>
+            </w:r>
+          </w:p>
         </w:tc>
         <w:tc>
           <w:tcPr>
@@ -255,12 +292,7 @@
           </w:tcPr>
           <w:p>
             <w:r>
-              <w:t>Critical b</w:t>
-            </w:r>
-            <w:bookmarkStart w:id="0" w:name="_GoBack"/>
-            <w:bookmarkEnd w:id="0"/>
-            <w:r>
-              <w:t>ug</w:t>
+              <w:t>Critical bug</w:t>
             </w:r>
           </w:p>
         </w:tc>
@@ -322,8 +354,37 @@
           </w:tcPr>
           <w:p>
             <w:r>
-              <w:t>FD-SW/target/appl/fdev/inc/mn_advanced.h</w:t>
-            </w:r>
+              <w:t>FD-SW/target/</w:t>
+            </w:r>
+            <w:proofErr w:type="spellStart"/>
+            <w:r>
+              <w:t>appl</w:t>
+            </w:r>
+            <w:proofErr w:type="spellEnd"/>
+            <w:r>
+              <w:t>/</w:t>
+            </w:r>
+            <w:proofErr w:type="spellStart"/>
+            <w:r>
+              <w:t>fdev</w:t>
+            </w:r>
+            <w:proofErr w:type="spellEnd"/>
+            <w:r>
+              <w:t>/</w:t>
+            </w:r>
+            <w:proofErr w:type="spellStart"/>
+            <w:r>
+              <w:t>inc</w:t>
+            </w:r>
+            <w:proofErr w:type="spellEnd"/>
+            <w:r>
+              <w:t>/</w:t>
+            </w:r>
+            <w:proofErr w:type="spellStart"/>
+            <w:r>
+              <w:t>mn_advanced.h</w:t>
+            </w:r>
+            <w:proofErr w:type="spellEnd"/>
           </w:p>
         </w:tc>
         <w:tc>
@@ -431,7 +492,11 @@
           <w:tcPr>
             <w:tcW w:w="1140" w:type="dxa"/>
           </w:tcPr>
-          <w:p/>
+          <w:p>
+            <w:r>
+              <w:t>24456</w:t>
+            </w:r>
+          </w:p>
         </w:tc>
         <w:tc>
           <w:tcPr>
@@ -558,11 +623,37 @@
           </w:tcPr>
           <w:p>
             <w:r>
-              <w:t>FD-SW/target/appl/fdev/</w:t>
-            </w:r>
-            <w:r>
-              <w:t>src/mn_advanced.c</w:t>
-            </w:r>
+              <w:t>FD-SW/target/</w:t>
+            </w:r>
+            <w:proofErr w:type="spellStart"/>
+            <w:r>
+              <w:t>appl</w:t>
+            </w:r>
+            <w:proofErr w:type="spellEnd"/>
+            <w:r>
+              <w:t>/</w:t>
+            </w:r>
+            <w:proofErr w:type="spellStart"/>
+            <w:r>
+              <w:t>fdev</w:t>
+            </w:r>
+            <w:proofErr w:type="spellEnd"/>
+            <w:r>
+              <w:t>/</w:t>
+            </w:r>
+            <w:proofErr w:type="spellStart"/>
+            <w:r>
+              <w:t>src</w:t>
+            </w:r>
+            <w:proofErr w:type="spellEnd"/>
+            <w:r>
+              <w:t>/</w:t>
+            </w:r>
+            <w:proofErr w:type="spellStart"/>
+            <w:r>
+              <w:t>mn_advanced.c</w:t>
+            </w:r>
+            <w:proofErr w:type="spellEnd"/>
           </w:p>
         </w:tc>
         <w:tc>
@@ -732,13 +823,7 @@
           </w:tcPr>
           <w:p>
             <w:r>
-              <w:t xml:space="preserve">Where are the defaults coming from? </w:t>
-            </w:r>
-            <w:r>
-              <w:t xml:space="preserve"> </w:t>
-            </w:r>
-            <w:r>
-              <w:t xml:space="preserve">E.g. </w:t>
+              <w:t xml:space="preserve">Where are the defaults coming from?  E.g. </w:t>
             </w:r>
             <w:r>
               <w:t>0x180bfe00u</w:t>
@@ -840,9 +925,11 @@
             <w:tcW w:w="4854" w:type="dxa"/>
           </w:tcPr>
           <w:p>
+            <w:proofErr w:type="spellStart"/>
             <w:r>
               <w:t>mn_GetBit</w:t>
             </w:r>
+            <w:proofErr w:type="spellEnd"/>
           </w:p>
         </w:tc>
         <w:tc>
@@ -882,19 +969,44 @@
           <w:tcPr>
             <w:tcW w:w="1140" w:type="dxa"/>
           </w:tcPr>
-          <w:p/>
-        </w:tc>
-        <w:tc>
-          <w:tcPr>
-            <w:tcW w:w="7752" w:type="dxa"/>
-            <w:gridSpan w:val="3"/>
-          </w:tcPr>
-          <w:p>
-            <w:r>
-              <w:t>How is it better than util_GetBit() of bitutils.h?</w:t>
-            </w:r>
-            <w:r>
-              <w:t xml:space="preserve"> </w:t>
+          <w:p>
+            <w:r>
+              <w:t>24459</w:t>
+            </w:r>
+          </w:p>
+        </w:tc>
+        <w:tc>
+          <w:tcPr>
+            <w:tcW w:w="7752" w:type="dxa"/>
+            <w:gridSpan w:val="3"/>
+          </w:tcPr>
+          <w:p>
+            <w:r>
+              <w:t xml:space="preserve">How is it better than </w:t>
+            </w:r>
+            <w:proofErr w:type="spellStart"/>
+            <w:r>
+              <w:t>util_</w:t>
+            </w:r>
+            <w:proofErr w:type="gramStart"/>
+            <w:r>
+              <w:t>GetBit</w:t>
+            </w:r>
+            <w:proofErr w:type="spellEnd"/>
+            <w:r>
+              <w:t>(</w:t>
+            </w:r>
+            <w:proofErr w:type="gramEnd"/>
+            <w:r>
+              <w:t xml:space="preserve">) of </w:t>
+            </w:r>
+            <w:proofErr w:type="spellStart"/>
+            <w:r>
+              <w:t>bitutils.h</w:t>
+            </w:r>
+            <w:proofErr w:type="spellEnd"/>
+            <w:r>
+              <w:t xml:space="preserve">? </w:t>
             </w:r>
           </w:p>
           <w:p>
@@ -969,19 +1081,20 @@
           <w:tcPr>
             <w:tcW w:w="1140" w:type="dxa"/>
           </w:tcPr>
-          <w:p/>
-        </w:tc>
-        <w:tc>
-          <w:tcPr>
-            <w:tcW w:w="7752" w:type="dxa"/>
-            <w:gridSpan w:val="3"/>
-          </w:tcPr>
-          <w:p>
-            <w:r>
-              <w:t>Assert is a very poor choice for parameters checking; you have no control what comes in. Needs justification.</w:t>
-            </w:r>
-            <w:r>
-              <w:t xml:space="preserve"> </w:t>
+          <w:p>
+            <w:r>
+              <w:t>24455</w:t>
+            </w:r>
+          </w:p>
+        </w:tc>
+        <w:tc>
+          <w:tcPr>
+            <w:tcW w:w="7752" w:type="dxa"/>
+            <w:gridSpan w:val="3"/>
+          </w:tcPr>
+          <w:p>
+            <w:r>
+              <w:t xml:space="preserve">Assert is a very poor choice for parameters checking; you have no control what comes in. Needs justification. </w:t>
             </w:r>
           </w:p>
         </w:tc>
@@ -1060,7 +1173,23 @@
           </w:tcPr>
           <w:p>
             <w:r>
-              <w:t xml:space="preserve">    u8 uByte, uByteIndex;</w:t>
+              <w:t xml:space="preserve">    u8 </w:t>
+            </w:r>
+            <w:proofErr w:type="spellStart"/>
+            <w:r>
+              <w:t>uByte</w:t>
+            </w:r>
+            <w:proofErr w:type="spellEnd"/>
+            <w:r>
+              <w:t xml:space="preserve">, </w:t>
+            </w:r>
+            <w:proofErr w:type="spellStart"/>
+            <w:r>
+              <w:t>uByteIndex</w:t>
+            </w:r>
+            <w:proofErr w:type="spellEnd"/>
+            <w:r>
+              <w:t>;</w:t>
             </w:r>
           </w:p>
           <w:p>
@@ -1156,9 +1285,11 @@
             <w:tcW w:w="4854" w:type="dxa"/>
           </w:tcPr>
           <w:p>
+            <w:proofErr w:type="spellStart"/>
             <w:r>
               <w:t>mn_GetByte</w:t>
             </w:r>
+            <w:proofErr w:type="spellEnd"/>
           </w:p>
         </w:tc>
         <w:tc>
@@ -1212,10 +1343,34 @@
           </w:p>
           <w:p>
             <w:r>
-              <w:t>MN_INLINE mn_GetByte(</w:t>
-            </w:r>
-            <w:r>
-              <w:t xml:space="preserve">u8 byteIndex, const </w:t>
+              <w:t xml:space="preserve">MN_INLINE </w:t>
+            </w:r>
+            <w:proofErr w:type="spellStart"/>
+            <w:r>
+              <w:t>mn_GetByte</w:t>
+            </w:r>
+            <w:proofErr w:type="spellEnd"/>
+            <w:r>
+              <w:t>(</w:t>
+            </w:r>
+            <w:r>
+              <w:t xml:space="preserve">u8 </w:t>
+            </w:r>
+            <w:proofErr w:type="spellStart"/>
+            <w:r>
+              <w:t>byteIndex</w:t>
+            </w:r>
+            <w:proofErr w:type="spellEnd"/>
+            <w:r>
+              <w:t xml:space="preserve">, </w:t>
+            </w:r>
+            <w:proofErr w:type="spellStart"/>
+            <w:r>
+              <w:t>const</w:t>
+            </w:r>
+            <w:proofErr w:type="spellEnd"/>
+            <w:r>
+              <w:t xml:space="preserve"> </w:t>
             </w:r>
             <w:r>
               <w:t>void</w:t>
@@ -1226,12 +1381,28 @@
           </w:p>
           <w:p>
             <w:r>
-              <w:t>{ const u8 *p = Array;</w:t>
-            </w:r>
-          </w:p>
-          <w:p>
-            <w:r>
-              <w:t>return p[byteIndex];</w:t>
+              <w:t xml:space="preserve">{ </w:t>
+            </w:r>
+            <w:proofErr w:type="spellStart"/>
+            <w:r>
+              <w:t>const</w:t>
+            </w:r>
+            <w:proofErr w:type="spellEnd"/>
+            <w:r>
+              <w:t xml:space="preserve"> u8 *p = Array;</w:t>
+            </w:r>
+          </w:p>
+          <w:p>
+            <w:r>
+              <w:t>return p[</w:t>
+            </w:r>
+            <w:proofErr w:type="spellStart"/>
+            <w:r>
+              <w:t>byteIndex</w:t>
+            </w:r>
+            <w:proofErr w:type="spellEnd"/>
+            <w:r>
+              <w:t>];</w:t>
             </w:r>
           </w:p>
           <w:p>
@@ -1306,7 +1477,11 @@
           <w:tcPr>
             <w:tcW w:w="1140" w:type="dxa"/>
           </w:tcPr>
-          <w:p/>
+          <w:p>
+            <w:r>
+              <w:t>24455</w:t>
+            </w:r>
+          </w:p>
         </w:tc>
         <w:tc>
           <w:tcPr>
@@ -1340,13 +1515,7 @@
           </w:tcPr>
           <w:p>
             <w:r>
-              <w:t>Q</w:t>
-            </w:r>
-            <w:r>
-              <w:t>uality</w:t>
-            </w:r>
-            <w:r>
-              <w:t>, efficiency</w:t>
+              <w:t>Quality, efficiency</w:t>
             </w:r>
           </w:p>
         </w:tc>
@@ -1412,9 +1581,11 @@
             <w:tcW w:w="4854" w:type="dxa"/>
           </w:tcPr>
           <w:p>
+            <w:proofErr w:type="spellStart"/>
             <w:r>
               <w:t>ffcheck_AlertEnableChange</w:t>
             </w:r>
+            <w:proofErr w:type="spellEnd"/>
           </w:p>
         </w:tc>
         <w:tc>
@@ -1465,11 +1636,29 @@
             <w:r>
               <w:t xml:space="preserve">Why is it called from </w:t>
             </w:r>
-            <w:r>
-              <w:t>ffres_restart_factory_defaults</w:t>
-            </w:r>
-            <w:r>
-              <w:t xml:space="preserve">() (mn_factory_defaults.c), just before reset? What is the expected and actual effect? </w:t>
+            <w:proofErr w:type="spellStart"/>
+            <w:r>
+              <w:t>ffres_restart_factory_</w:t>
+            </w:r>
+            <w:proofErr w:type="gramStart"/>
+            <w:r>
+              <w:t>defaults</w:t>
+            </w:r>
+            <w:proofErr w:type="spellEnd"/>
+            <w:r>
+              <w:t>(</w:t>
+            </w:r>
+            <w:proofErr w:type="gramEnd"/>
+            <w:r>
+              <w:t>) (</w:t>
+            </w:r>
+            <w:proofErr w:type="spellStart"/>
+            <w:r>
+              <w:t>mn_factory_defaults.c</w:t>
+            </w:r>
+            <w:proofErr w:type="spellEnd"/>
+            <w:r>
+              <w:t xml:space="preserve">), just before reset? What is the expected and actual effect? </w:t>
             </w:r>
           </w:p>
         </w:tc>
@@ -1539,16 +1728,44 @@
           <w:tcPr>
             <w:tcW w:w="1140" w:type="dxa"/>
           </w:tcPr>
-          <w:p/>
-        </w:tc>
-        <w:tc>
-          <w:tcPr>
-            <w:tcW w:w="7752" w:type="dxa"/>
-            <w:gridSpan w:val="3"/>
-          </w:tcPr>
-          <w:p>
-            <w:r>
-              <w:t>MN_ASSERT(ptb_param_readonly[i].ptb_index &lt; USIGNED_CHAR_NUMBER);</w:t>
+          <w:p>
+            <w:r>
+              <w:t>24459</w:t>
+            </w:r>
+          </w:p>
+        </w:tc>
+        <w:tc>
+          <w:tcPr>
+            <w:tcW w:w="7752" w:type="dxa"/>
+            <w:gridSpan w:val="3"/>
+          </w:tcPr>
+          <w:p>
+            <w:r>
+              <w:t>MN_ASSERT(</w:t>
+            </w:r>
+            <w:proofErr w:type="spellStart"/>
+            <w:r>
+              <w:t>ptb_param_readonly</w:t>
+            </w:r>
+            <w:proofErr w:type="spellEnd"/>
+            <w:r>
+              <w:t>[</w:t>
+            </w:r>
+            <w:proofErr w:type="spellStart"/>
+            <w:r>
+              <w:t>i</w:t>
+            </w:r>
+            <w:proofErr w:type="spellEnd"/>
+            <w:r>
+              <w:t>].</w:t>
+            </w:r>
+            <w:proofErr w:type="spellStart"/>
+            <w:r>
+              <w:t>ptb_index</w:t>
+            </w:r>
+            <w:proofErr w:type="spellEnd"/>
+            <w:r>
+              <w:t xml:space="preserve"> &lt; USIGNED_CHAR_NUMBER);</w:t>
             </w:r>
           </w:p>
           <w:p>
@@ -1564,8 +1781,13 @@
           </w:p>
           <w:p>
             <w:r>
-              <w:t>Anyway, assert is a bad choice for input vaidation</w:t>
-            </w:r>
+              <w:t xml:space="preserve">Anyway, assert is a bad choice for input </w:t>
+            </w:r>
+            <w:proofErr w:type="spellStart"/>
+            <w:r>
+              <w:t>vaidation</w:t>
+            </w:r>
+            <w:proofErr w:type="spellEnd"/>
           </w:p>
         </w:tc>
       </w:tr>
@@ -1646,11 +1868,16 @@
               <w:t xml:space="preserve">Why is there special handling of </w:t>
             </w:r>
             <w:r>
-              <w:t>IP_DRIVE_CURRENT_</w:t>
+              <w:t>IP_DRIVE_CURRENT</w:t>
+            </w:r>
+            <w:proofErr w:type="gramStart"/>
+            <w:r>
+              <w:t>_</w:t>
             </w:r>
             <w:r>
               <w:t>{</w:t>
             </w:r>
+            <w:proofErr w:type="gramEnd"/>
             <w:r>
               <w:t>HI</w:t>
             </w:r>
@@ -1661,7 +1888,15 @@
               <w:t>_ALERT</w:t>
             </w:r>
             <w:r>
-              <w:t>? What are the magic numbers for subindex? Can this be part of the table?</w:t>
+              <w:t xml:space="preserve">? What are the magic numbers for </w:t>
+            </w:r>
+            <w:proofErr w:type="spellStart"/>
+            <w:r>
+              <w:t>subindex</w:t>
+            </w:r>
+            <w:proofErr w:type="spellEnd"/>
+            <w:r>
+              <w:t>? Can this be part of the table?</w:t>
             </w:r>
           </w:p>
         </w:tc>
@@ -1742,11 +1977,21 @@
             <w:r>
               <w:t xml:space="preserve">Calling </w:t>
             </w:r>
+            <w:proofErr w:type="spellStart"/>
             <w:r>
               <w:t>fbs_write_param</w:t>
             </w:r>
-            <w:r>
-              <w:t xml:space="preserve"> (should be _loc?) in a loop is atrociously inefficient. </w:t>
+            <w:proofErr w:type="spellEnd"/>
+            <w:r>
+              <w:t xml:space="preserve"> (should be _</w:t>
+            </w:r>
+            <w:proofErr w:type="spellStart"/>
+            <w:r>
+              <w:t>loc</w:t>
+            </w:r>
+            <w:proofErr w:type="spellEnd"/>
+            <w:r>
+              <w:t xml:space="preserve">?) in a loop is atrociously inefficient. </w:t>
             </w:r>
             <w:r>
               <w:t xml:space="preserve">It is less pronounced now that FRAM access is delayed; may be a disaster if/when </w:t>
@@ -1853,9 +2098,11 @@
             <w:tcW w:w="4854" w:type="dxa"/>
           </w:tcPr>
           <w:p>
+            <w:proofErr w:type="spellStart"/>
             <w:r>
               <w:t>ffcheck_WriteAdvanced</w:t>
             </w:r>
+            <w:proofErr w:type="spellEnd"/>
           </w:p>
         </w:tc>
         <w:tc>
@@ -1895,7 +2142,11 @@
           <w:tcPr>
             <w:tcW w:w="1140" w:type="dxa"/>
           </w:tcPr>
-          <w:p/>
+          <w:p>
+            <w:r>
+              <w:t>24460</w:t>
+            </w:r>
+          </w:p>
         </w:tc>
         <w:tc>
           <w:tcPr>
@@ -1928,8 +2179,13 @@
               </w:numPr>
             </w:pPr>
             <w:r>
-              <w:t>It modifies the object pointed to p_write</w:t>
-            </w:r>
+              <w:t xml:space="preserve">It modifies the object pointed to </w:t>
+            </w:r>
+            <w:proofErr w:type="spellStart"/>
+            <w:r>
+              <w:t>p_write</w:t>
+            </w:r>
+            <w:proofErr w:type="spellEnd"/>
           </w:p>
           <w:p>
             <w:pPr>
@@ -1971,9 +2227,11 @@
             <w:r>
               <w:t xml:space="preserve">Always call it to feed input data to </w:t>
             </w:r>
+            <w:proofErr w:type="spellStart"/>
             <w:r>
               <w:t>sAdvancedBuffer</w:t>
             </w:r>
+            <w:proofErr w:type="spellEnd"/>
           </w:p>
           <w:p>
             <w:pPr>
@@ -1984,14 +2242,13 @@
               </w:numPr>
             </w:pPr>
             <w:r>
-              <w:t xml:space="preserve"> </w:t>
-            </w:r>
-            <w:r>
-              <w:t xml:space="preserve">Write out </w:t>
-            </w:r>
+              <w:t xml:space="preserve"> Write out </w:t>
+            </w:r>
+            <w:proofErr w:type="spellStart"/>
             <w:r>
               <w:t>sAdvancedBuffer</w:t>
             </w:r>
+            <w:proofErr w:type="spellEnd"/>
             <w:r>
               <w:t xml:space="preserve"> and copy it to TB::advanced</w:t>
             </w:r>
@@ -2018,7 +2275,12 @@
           </w:tcPr>
           <w:p>
             <w:r>
-              <w:t>Very fragile design using undocumented API; I don’t know if it always works or will work as intended</w:t>
+              <w:t>Very fragile de</w:t>
+            </w:r>
+            <w:bookmarkStart w:id="0" w:name="_GoBack"/>
+            <w:bookmarkEnd w:id="0"/>
+            <w:r>
+              <w:t>sign using undocumented API; I don’t know if it always works or will work as intended</w:t>
             </w:r>
           </w:p>
         </w:tc>
@@ -2063,20 +2325,34 @@
           <w:tcPr>
             <w:tcW w:w="1140" w:type="dxa"/>
           </w:tcPr>
-          <w:p/>
-        </w:tc>
-        <w:tc>
-          <w:tcPr>
-            <w:tcW w:w="7752" w:type="dxa"/>
-            <w:gridSpan w:val="3"/>
-          </w:tcPr>
-          <w:p>
-            <w:r>
-              <w:t xml:space="preserve">The use in appl_ptb.c ignores an error in a partial write. It is above pay grade of the write handler who is not supposed to know the details and is the responsibility of </w:t>
-            </w:r>
+          <w:p>
+            <w:r>
+              <w:t>24460</w:t>
+            </w:r>
+          </w:p>
+        </w:tc>
+        <w:tc>
+          <w:tcPr>
+            <w:tcW w:w="7752" w:type="dxa"/>
+            <w:gridSpan w:val="3"/>
+          </w:tcPr>
+          <w:p>
+            <w:r>
+              <w:t xml:space="preserve">The use in </w:t>
+            </w:r>
+            <w:proofErr w:type="spellStart"/>
+            <w:r>
+              <w:t>appl_ptb.c</w:t>
+            </w:r>
+            <w:proofErr w:type="spellEnd"/>
+            <w:r>
+              <w:t xml:space="preserve"> ignores an error in a partial write. It is above pay grade of the write handler who is not supposed to know the details and is the responsibility of </w:t>
+            </w:r>
+            <w:proofErr w:type="spellStart"/>
             <w:r>
               <w:t>ffcheck_WriteAdvanced</w:t>
             </w:r>
+            <w:proofErr w:type="spellEnd"/>
             <w:r>
               <w:t>.</w:t>
             </w:r>
@@ -2086,7 +2362,31 @@
               <w:t xml:space="preserve">Also, why only errors in partial writes </w:t>
             </w:r>
             <w:r>
-              <w:t>(0 != p_write-&gt;subindex)</w:t>
+              <w:t>(</w:t>
+            </w:r>
+            <w:proofErr w:type="gramStart"/>
+            <w:r>
+              <w:t>0 !</w:t>
+            </w:r>
+            <w:proofErr w:type="gramEnd"/>
+            <w:r>
+              <w:t xml:space="preserve">= </w:t>
+            </w:r>
+            <w:proofErr w:type="spellStart"/>
+            <w:r>
+              <w:t>p_write</w:t>
+            </w:r>
+            <w:proofErr w:type="spellEnd"/>
+            <w:r>
+              <w:t>-&gt;</w:t>
+            </w:r>
+            <w:proofErr w:type="spellStart"/>
+            <w:r>
+              <w:t>subindex</w:t>
+            </w:r>
+            <w:proofErr w:type="spellEnd"/>
+            <w:r>
+              <w:t>)</w:t>
             </w:r>
             <w:r>
               <w:t xml:space="preserve"> are ignored?</w:t>
@@ -2194,10 +2494,7 @@
           </w:tcPr>
           <w:p>
             <w:r>
-              <w:t>15-05-</w:t>
-            </w:r>
-            <w:r>
-              <w:t>20</w:t>
+              <w:t>15-05-20</w:t>
             </w:r>
           </w:p>
         </w:tc>
@@ -2237,7 +2534,15 @@
           </w:tcPr>
           <w:p>
             <w:r>
-              <w:t xml:space="preserve">Why do they need to be const variables, not just #defines? </w:t>
+              <w:t xml:space="preserve">Why do they need to be </w:t>
+            </w:r>
+            <w:proofErr w:type="spellStart"/>
+            <w:r>
+              <w:t>const</w:t>
+            </w:r>
+            <w:proofErr w:type="spellEnd"/>
+            <w:r>
+              <w:t xml:space="preserve"> variables, not just #defines? </w:t>
             </w:r>
           </w:p>
           <w:p>
@@ -2333,15 +2638,19 @@
             <w:tcW w:w="4854" w:type="dxa"/>
           </w:tcPr>
           <w:p>
+            <w:proofErr w:type="spellStart"/>
             <w:r>
               <w:t>sAdvancedBuffer</w:t>
             </w:r>
+            <w:proofErr w:type="spellEnd"/>
             <w:r>
               <w:t xml:space="preserve">, </w:t>
             </w:r>
+            <w:proofErr w:type="spellStart"/>
             <w:r>
               <w:t>uAdvBufferFlag</w:t>
             </w:r>
+            <w:proofErr w:type="spellEnd"/>
           </w:p>
         </w:tc>
         <w:tc>
@@ -2389,17 +2698,31 @@
             <w:gridSpan w:val="3"/>
           </w:tcPr>
           <w:p>
+            <w:proofErr w:type="spellStart"/>
+            <w:proofErr w:type="gramStart"/>
             <w:r>
               <w:t>sAdvancedBuffer</w:t>
             </w:r>
+            <w:proofErr w:type="spellEnd"/>
+            <w:proofErr w:type="gramEnd"/>
             <w:r>
               <w:t xml:space="preserve">, </w:t>
             </w:r>
+            <w:proofErr w:type="spellStart"/>
             <w:r>
               <w:t>uAdvBufferFlag</w:t>
             </w:r>
-            <w:r>
-              <w:t xml:space="preserve"> can persist for arbitrarily long time and are not protected by CheckWord.</w:t>
+            <w:proofErr w:type="spellEnd"/>
+            <w:r>
+              <w:t xml:space="preserve"> can persist for arbitrarily long time and are not protected by </w:t>
+            </w:r>
+            <w:proofErr w:type="spellStart"/>
+            <w:r>
+              <w:t>CheckWord</w:t>
+            </w:r>
+            <w:proofErr w:type="spellEnd"/>
+            <w:r>
+              <w:t>.</w:t>
             </w:r>
           </w:p>
         </w:tc>
@@ -2424,10 +2747,7 @@
           </w:tcPr>
           <w:p>
             <w:r>
-              <w:t>Quality</w:t>
-            </w:r>
-            <w:r>
-              <w:t>. It is true that FFP code generally lacks checksums but all new code shall use protection (and testing)</w:t>
+              <w:t>Quality. It is true that FFP code generally lacks checksums but all new code shall use protection (and testing)</w:t>
             </w:r>
           </w:p>
         </w:tc>
@@ -2493,15 +2813,19 @@
             <w:tcW w:w="4854" w:type="dxa"/>
           </w:tcPr>
           <w:p>
+            <w:proofErr w:type="spellStart"/>
             <w:r>
               <w:t>calcFrst</w:t>
             </w:r>
+            <w:proofErr w:type="spellEnd"/>
             <w:r>
               <w:t xml:space="preserve">, </w:t>
             </w:r>
+            <w:proofErr w:type="spellStart"/>
             <w:r>
               <w:t>calcScnd</w:t>
             </w:r>
+            <w:proofErr w:type="spellEnd"/>
           </w:p>
         </w:tc>
         <w:tc>
@@ -2691,7 +3015,11 @@
           <w:tcPr>
             <w:tcW w:w="1140" w:type="dxa"/>
           </w:tcPr>
-          <w:p/>
+          <w:p>
+            <w:r>
+              <w:t>24456</w:t>
+            </w:r>
+          </w:p>
         </w:tc>
         <w:tc>
           <w:tcPr>

</xml_diff>